<commit_message>
Tests for optimizing Arduino JSON and ethernet functions
</commit_message>
<xml_diff>
--- a/Documentation/Port forwaring and route/Rinetd HOW TO.docx
+++ b/Documentation/Port forwaring and route/Rinetd HOW TO.docx
@@ -240,6 +240,99 @@
           <w:sz w:val="23"/>
           <w:szCs w:val="23"/>
         </w:rPr>
+        <w:t>authentificate to terminal auth &lt;auth_token&gt;</w:t>
+      </w:r>
+    </w:p>
+    <w:p>
+      <w:pPr>
+        <w:shd w:val="clear" w:color="auto" w:fill="FFFFFF"/>
+        <w:spacing w:after="0" w:line="240" w:lineRule="auto"/>
+        <w:ind w:left="450"/>
+        <w:textAlignment w:val="baseline"/>
+        <w:rPr>
+          <w:rFonts w:ascii="inherit" w:eastAsia="Times New Roman" w:hAnsi="inherit" w:cs="Arial"/>
+          <w:color w:val="242729"/>
+          <w:sz w:val="23"/>
+          <w:szCs w:val="23"/>
+        </w:rPr>
+      </w:pPr>
+      <w:r>
+        <w:rPr>
+          <w:rFonts w:ascii="inherit" w:eastAsia="Times New Roman" w:hAnsi="inherit" w:cs="Arial"/>
+          <w:color w:val="242729"/>
+          <w:sz w:val="23"/>
+          <w:szCs w:val="23"/>
+        </w:rPr>
+        <w:t>auth_token is present in C:\Users\&lt;current_user&gt;\.</w:t>
+      </w:r>
+      <w:r>
+        <w:rPr>
+          <w:rFonts w:ascii="inherit" w:eastAsia="Times New Roman" w:hAnsi="inherit" w:cs="Arial"/>
+          <w:color w:val="242729"/>
+          <w:sz w:val="23"/>
+          <w:szCs w:val="23"/>
+        </w:rPr>
+        <w:t>emulator_console_auth_token</w:t>
+      </w:r>
+    </w:p>
+    <w:p>
+      <w:pPr>
+        <w:shd w:val="clear" w:color="auto" w:fill="FFFFFF"/>
+        <w:spacing w:after="0" w:line="240" w:lineRule="auto"/>
+        <w:ind w:left="450"/>
+        <w:textAlignment w:val="baseline"/>
+        <w:rPr>
+          <w:rFonts w:ascii="inherit" w:eastAsia="Times New Roman" w:hAnsi="inherit" w:cs="Arial"/>
+          <w:color w:val="242729"/>
+          <w:sz w:val="23"/>
+          <w:szCs w:val="23"/>
+        </w:rPr>
+      </w:pPr>
+      <w:r>
+        <w:rPr>
+          <w:rFonts w:ascii="inherit" w:eastAsia="Times New Roman" w:hAnsi="inherit" w:cs="Arial"/>
+          <w:color w:val="242729"/>
+          <w:sz w:val="23"/>
+          <w:szCs w:val="23"/>
+        </w:rPr>
+        <w:t>if want to disable the auth , delete de file</w:t>
+      </w:r>
+      <w:r>
+        <w:rPr>
+          <w:rFonts w:ascii="inherit" w:eastAsia="Times New Roman" w:hAnsi="inherit" w:cs="Arial"/>
+          <w:color w:val="242729"/>
+          <w:sz w:val="23"/>
+          <w:szCs w:val="23"/>
+        </w:rPr>
+        <w:t xml:space="preserve"> – i changed token to abc ...</w:t>
+      </w:r>
+      <w:bookmarkStart w:id="0" w:name="_GoBack"/>
+      <w:bookmarkEnd w:id="0"/>
+    </w:p>
+    <w:p>
+      <w:pPr>
+        <w:numPr>
+          <w:ilvl w:val="0"/>
+          <w:numId w:val="2"/>
+        </w:numPr>
+        <w:shd w:val="clear" w:color="auto" w:fill="FFFFFF"/>
+        <w:spacing w:after="0" w:line="240" w:lineRule="auto"/>
+        <w:ind w:left="450"/>
+        <w:textAlignment w:val="baseline"/>
+        <w:rPr>
+          <w:rFonts w:ascii="inherit" w:eastAsia="Times New Roman" w:hAnsi="inherit" w:cs="Arial"/>
+          <w:color w:val="242729"/>
+          <w:sz w:val="23"/>
+          <w:szCs w:val="23"/>
+        </w:rPr>
+      </w:pPr>
+      <w:r>
+        <w:rPr>
+          <w:rFonts w:ascii="inherit" w:eastAsia="Times New Roman" w:hAnsi="inherit" w:cs="Arial"/>
+          <w:color w:val="242729"/>
+          <w:sz w:val="23"/>
+          <w:szCs w:val="23"/>
+        </w:rPr>
         <w:t>once connected by telnet, enter "</w:t>
       </w:r>
       <w:r>
@@ -331,8 +424,6 @@
         </w:rPr>
         <w:t>9090</w:t>
       </w:r>
-      <w:bookmarkStart w:id="0" w:name="_GoBack"/>
-      <w:bookmarkEnd w:id="0"/>
       <w:r>
         <w:rPr>
           <w:rFonts w:ascii="inherit" w:eastAsia="Times New Roman" w:hAnsi="inherit" w:cs="Arial"/>
@@ -879,6 +970,7 @@
           <w:sz w:val="24"/>
           <w:szCs w:val="24"/>
         </w:rPr>
+        <w:lastRenderedPageBreak/>
         <w:t>We can also create a batch file, and call </w:t>
       </w:r>
       <w:r>
@@ -980,7 +1072,6 @@
           <w:sz w:val="21"/>
           <w:szCs w:val="21"/>
         </w:rPr>
-        <w:lastRenderedPageBreak/>
         <w:t>c:</w:t>
       </w:r>
     </w:p>

</xml_diff>